<commit_message>
revised outline from RM suggestions
</commit_message>
<xml_diff>
--- a/analysis/paper/decision_framework_SOP_outline.docx
+++ b/analysis/paper/decision_framework_SOP_outline.docx
@@ -501,7 +501,7 @@
       <w:r>
         <w:drawing>
           <wp:inline>
-            <wp:extent cx="5943600" cy="5049089"/>
+            <wp:extent cx="5943600" cy="7161671"/>
             <wp:effectExtent b="0" l="0" r="0" t="0"/>
             <wp:docPr descr="Figure 1 A simplified framework for validating CSCI and SCAPE information." title="" id="1" name="Picture"/>
             <a:graphic>
@@ -522,7 +522,7 @@
                   <pic:spPr bwMode="auto">
                     <a:xfrm>
                       <a:off x="0" y="0"/>
-                      <a:ext cx="5943600" cy="5049089"/>
+                      <a:ext cx="5943600" cy="7161671"/>
                     </a:xfrm>
                     <a:prstGeom prst="rect">
                       <a:avLst/>
@@ -1411,7 +1411,7 @@
         </w:numPr>
       </w:pPr>
       <w:r>
-        <w:t xml:space="preserve">Sampling reach is atypical of segment’s overall conditions (e.g., unconstrained surrounded by constrained)?</w:t>
+        <w:t xml:space="preserve">Segment class is atypical of surrounding segments or landscape conditions (e.g., unconstrained surrounded by constrained)?</w:t>
       </w:r>
     </w:p>
     <w:p>

</xml_diff>

<commit_message>
SJ edits to outline
</commit_message>
<xml_diff>
--- a/analysis/paper/decision_framework_SOP_outline.docx
+++ b/analysis/paper/decision_framework_SOP_outline.docx
@@ -87,13 +87,13 @@
         <w:pStyle w:val="Date"/>
       </w:pPr>
       <w:r>
-        <w:t xml:space="preserve">31</w:t>
+        <w:t xml:space="preserve">03</w:t>
       </w:r>
       <w:r>
         <w:t xml:space="preserve"> </w:t>
       </w:r>
       <w:r>
-        <w:t xml:space="preserve">May,</w:t>
+        <w:t xml:space="preserve">June,</w:t>
       </w:r>
       <w:r>
         <w:t xml:space="preserve"> </w:t>
@@ -183,7 +183,7 @@
         </w:numPr>
       </w:pPr>
       <w:r>
-        <w:t xml:space="preserve">We need an approach to determine if a particular sample cannot be reliably used with the CSI</w:t>
+        <w:t xml:space="preserve">We need an approach to determine if a particular sample cannot be reliably used with the CSCI</w:t>
       </w:r>
     </w:p>
     <w:p>
@@ -893,7 +893,7 @@
         </w:numPr>
       </w:pPr>
       <w:r>
-        <w:t xml:space="preserve">Reference site information</w:t>
+        <w:t xml:space="preserve">Reference site information (most similar references sites to the test site, will have an R function for this)</w:t>
       </w:r>
     </w:p>
     <w:p>
@@ -1213,7 +1213,7 @@
         </w:numPr>
       </w:pPr>
       <w:r>
-        <w:t xml:space="preserve">Uncertainty in score with n = 1? Or high variability with repeat visits?</w:t>
+        <w:t xml:space="preserve">Uncertainty in score with n = 1? Or high variability with repeat visits? Or score is very close to decision points (e.g., 0.77 or 0.80)?</w:t>
       </w:r>
     </w:p>
     <w:p>
@@ -1226,18 +1226,6 @@
       </w:pPr>
       <w:r>
         <w:t xml:space="preserve">Bad watershed delineation?</w:t>
-      </w:r>
-    </w:p>
-    <w:p>
-      <w:pPr>
-        <w:pStyle w:val="Compact"/>
-        <w:numPr>
-          <w:numId w:val="1023"/>
-          <w:ilvl w:val="0"/>
-        </w:numPr>
-      </w:pPr>
-      <w:r>
-        <w:t xml:space="preserve">Score is very close to decision points (e.g., 0.77 or 0.80)?</w:t>
       </w:r>
     </w:p>
     <w:p>

</xml_diff>